<commit_message>
NEED MORE INFO ON PRODUCTS
</commit_message>
<xml_diff>
--- a/PDF/SLSM5/SLSM5PRODUCTSUM.docx
+++ b/PDF/SLSM5/SLSM5PRODUCTSUM.docx
@@ -54,7 +54,17 @@
           <w:sz w:val="42"/>
           <w:szCs w:val="42"/>
         </w:rPr>
-        <w:t>Single Loop Synthesizer – Rev. M5</w:t>
+        <w:t>Frequency</w:t>
+      </w:r>
+      <w:r>
+        <w:rPr>
+          <w:rFonts w:asciiTheme="minorHAnsi" w:hAnsiTheme="minorHAnsi"/>
+          <w:b/>
+          <w:color w:val="1F497D" w:themeColor="text2"/>
+          <w:sz w:val="42"/>
+          <w:szCs w:val="42"/>
+        </w:rPr>
+        <w:t xml:space="preserve"> Synthesizer </w:t>
       </w:r>
     </w:p>
     <w:p>
@@ -208,6 +218,26 @@
           <w:rFonts w:asciiTheme="minorHAnsi" w:hAnsiTheme="minorHAnsi"/>
           <w:szCs w:val="28"/>
         </w:rPr>
+        <w:t>Step Sizes – 1 kHz</w:t>
+      </w:r>
+    </w:p>
+    <w:p>
+      <w:pPr>
+        <w:pStyle w:val="ListParagraph"/>
+        <w:numPr>
+          <w:ilvl w:val="0"/>
+          <w:numId w:val="25"/>
+        </w:numPr>
+        <w:rPr>
+          <w:rFonts w:asciiTheme="minorHAnsi" w:hAnsiTheme="minorHAnsi"/>
+          <w:szCs w:val="28"/>
+        </w:rPr>
+      </w:pPr>
+      <w:r>
+        <w:rPr>
+          <w:rFonts w:asciiTheme="minorHAnsi" w:hAnsiTheme="minorHAnsi"/>
+          <w:szCs w:val="28"/>
+        </w:rPr>
         <w:t>Frequency Control via RS-485 Interface</w:t>
       </w:r>
       <w:r>
@@ -302,10 +332,15 @@
           <w:rFonts w:asciiTheme="minorHAnsi" w:hAnsiTheme="minorHAnsi"/>
           <w:szCs w:val="28"/>
         </w:rPr>
+        <w:t xml:space="preserve">Reference </w:t>
+      </w:r>
+      <w:r>
+        <w:rPr>
+          <w:rFonts w:asciiTheme="minorHAnsi" w:hAnsiTheme="minorHAnsi"/>
+          <w:szCs w:val="28"/>
+        </w:rPr>
         <w:t>Frequency</w:t>
       </w:r>
-      <w:bookmarkStart w:id="0" w:name="_GoBack"/>
-      <w:bookmarkEnd w:id="0"/>
       <w:r>
         <w:rPr>
           <w:rFonts w:asciiTheme="minorHAnsi" w:hAnsiTheme="minorHAnsi"/>
@@ -331,27 +366,28 @@
           <w:rFonts w:asciiTheme="minorHAnsi" w:hAnsiTheme="minorHAnsi"/>
           <w:szCs w:val="28"/>
         </w:rPr>
-        <w:t>Internal TCXO Reference</w:t>
-      </w:r>
-    </w:p>
-    <w:p>
-      <w:pPr>
-        <w:pStyle w:val="ListParagraph"/>
-        <w:numPr>
-          <w:ilvl w:val="1"/>
-          <w:numId w:val="25"/>
-        </w:numPr>
+        <w:t xml:space="preserve">External </w:t>
+      </w:r>
+      <w:r>
         <w:rPr>
           <w:rFonts w:asciiTheme="minorHAnsi" w:hAnsiTheme="minorHAnsi"/>
           <w:szCs w:val="28"/>
         </w:rPr>
-      </w:pPr>
+        <w:t>Source (typ. 10 MHz) or</w:t>
+      </w:r>
       <w:r>
         <w:rPr>
           <w:rFonts w:asciiTheme="minorHAnsi" w:hAnsiTheme="minorHAnsi"/>
           <w:szCs w:val="28"/>
         </w:rPr>
-        <w:t>External Reference</w:t>
+        <w:t xml:space="preserve"> </w:t>
+      </w:r>
+      <w:r>
+        <w:rPr>
+          <w:rFonts w:asciiTheme="minorHAnsi" w:hAnsiTheme="minorHAnsi"/>
+          <w:szCs w:val="28"/>
+        </w:rPr>
+        <w:t xml:space="preserve">Internal TCXO </w:t>
       </w:r>
     </w:p>
     <w:p>
@@ -433,6 +469,26 @@
           <w:szCs w:val="28"/>
         </w:rPr>
         <w:t xml:space="preserve"> </w:t>
+      </w:r>
+    </w:p>
+    <w:p>
+      <w:pPr>
+        <w:pStyle w:val="ListParagraph"/>
+        <w:numPr>
+          <w:ilvl w:val="0"/>
+          <w:numId w:val="25"/>
+        </w:numPr>
+        <w:rPr>
+          <w:rFonts w:asciiTheme="minorHAnsi" w:hAnsiTheme="minorHAnsi"/>
+          <w:szCs w:val="28"/>
+        </w:rPr>
+      </w:pPr>
+      <w:r>
+        <w:rPr>
+          <w:rFonts w:asciiTheme="minorHAnsi" w:hAnsiTheme="minorHAnsi"/>
+          <w:szCs w:val="28"/>
+        </w:rPr>
+        <w:t>Great Value</w:t>
       </w:r>
     </w:p>
     <w:p>
@@ -621,7 +677,39 @@
           <w:color w:val="222222"/>
           <w:shd w:val="clear" w:color="auto" w:fill="FFFFFF"/>
         </w:rPr>
-        <w:t>compact high performance frequency synthesizer. This SLSM5 is ideal for many applications ranging from test equipment to SATCOM applications. The SLSM5 is system ready with minimal design integration required. For your leisure, a custom GUI is included for “out-of-the-box” operation.</w:t>
+        <w:t xml:space="preserve">compact high performance frequency synthesizer. This SLSM5 is ideal for many applications ranging from test equipment to SATCOM applications. </w:t>
+      </w:r>
+      <w:r>
+        <w:rPr>
+          <w:rFonts w:asciiTheme="minorHAnsi" w:hAnsiTheme="minorHAnsi" w:cs="Arial"/>
+          <w:color w:val="222222"/>
+          <w:shd w:val="clear" w:color="auto" w:fill="FFFFFF"/>
+        </w:rPr>
+        <w:t>Our</w:t>
+      </w:r>
+      <w:r>
+        <w:rPr>
+          <w:rFonts w:asciiTheme="minorHAnsi" w:hAnsiTheme="minorHAnsi" w:cs="Arial"/>
+          <w:color w:val="222222"/>
+          <w:shd w:val="clear" w:color="auto" w:fill="FFFFFF"/>
+        </w:rPr>
+        <w:t xml:space="preserve"> SLSM5</w:t>
+      </w:r>
+      <w:r>
+        <w:rPr>
+          <w:rFonts w:asciiTheme="minorHAnsi" w:hAnsiTheme="minorHAnsi" w:cs="Arial"/>
+          <w:color w:val="222222"/>
+          <w:shd w:val="clear" w:color="auto" w:fill="FFFFFF"/>
+        </w:rPr>
+        <w:t>’s are</w:t>
+      </w:r>
+      <w:r>
+        <w:rPr>
+          <w:rFonts w:asciiTheme="minorHAnsi" w:hAnsiTheme="minorHAnsi" w:cs="Arial"/>
+          <w:color w:val="222222"/>
+          <w:shd w:val="clear" w:color="auto" w:fill="FFFFFF"/>
+        </w:rPr>
+        <w:t xml:space="preserve"> system ready with minimal design integration required. </w:t>
       </w:r>
     </w:p>
     <w:p>
@@ -716,15 +804,23 @@
           <w:sz w:val="22"/>
           <w:szCs w:val="22"/>
         </w:rPr>
-        <w:t>Output Frequency:</w:t>
-      </w:r>
-      <w:r>
-        <w:rPr>
-          <w:rFonts w:asciiTheme="minorHAnsi" w:hAnsiTheme="minorHAnsi"/>
-          <w:sz w:val="22"/>
-          <w:szCs w:val="22"/>
-        </w:rPr>
-        <w:tab/>
+        <w:t>Output Frequency</w:t>
+      </w:r>
+      <w:r>
+        <w:rPr>
+          <w:rFonts w:asciiTheme="minorHAnsi" w:hAnsiTheme="minorHAnsi"/>
+          <w:sz w:val="22"/>
+          <w:szCs w:val="22"/>
+        </w:rPr>
+        <w:t xml:space="preserve"> (in bands)</w:t>
+      </w:r>
+      <w:r>
+        <w:rPr>
+          <w:rFonts w:asciiTheme="minorHAnsi" w:hAnsiTheme="minorHAnsi"/>
+          <w:sz w:val="22"/>
+          <w:szCs w:val="22"/>
+        </w:rPr>
+        <w:t>:</w:t>
       </w:r>
       <w:r>
         <w:rPr>
@@ -1265,6 +1361,8 @@
         </w:rPr>
         <w:tab/>
       </w:r>
+      <w:bookmarkStart w:id="0" w:name="_GoBack"/>
+      <w:bookmarkEnd w:id="0"/>
       <w:r>
         <w:rPr>
           <w:rFonts w:asciiTheme="minorHAnsi" w:hAnsiTheme="minorHAnsi"/>
@@ -1295,7 +1393,7 @@
           <w:sz w:val="22"/>
           <w:szCs w:val="22"/>
         </w:rPr>
-        <w:t>0</w:t>
+        <w:t>-5</w:t>
       </w:r>
       <w:r>
         <w:rPr>
@@ -1330,7 +1428,7 @@
           <w:sz w:val="22"/>
           <w:szCs w:val="22"/>
         </w:rPr>
-        <w:t>0</w:t>
+        <w:t>5</w:t>
       </w:r>
       <w:r>
         <w:rPr>
@@ -5557,11 +5655,11 @@
           <c:showPercent val="0"/>
           <c:showBubbleSize val="0"/>
         </c:dLbls>
-        <c:axId val="523198336"/>
-        <c:axId val="513778920"/>
+        <c:axId val="493076616"/>
+        <c:axId val="400119304"/>
       </c:scatterChart>
       <c:valAx>
-        <c:axId val="523198336"/>
+        <c:axId val="493076616"/>
         <c:scaling>
           <c:logBase val="10"/>
           <c:orientation val="minMax"/>
@@ -5676,12 +5774,12 @@
             <a:endParaRPr lang="en-US"/>
           </a:p>
         </c:txPr>
-        <c:crossAx val="513778920"/>
+        <c:crossAx val="400119304"/>
         <c:crosses val="autoZero"/>
         <c:crossBetween val="midCat"/>
       </c:valAx>
       <c:valAx>
-        <c:axId val="513778920"/>
+        <c:axId val="400119304"/>
         <c:scaling>
           <c:orientation val="minMax"/>
           <c:max val="-60"/>
@@ -5800,7 +5898,7 @@
             <a:endParaRPr lang="en-US"/>
           </a:p>
         </c:txPr>
-        <c:crossAx val="523198336"/>
+        <c:crossAx val="493076616"/>
         <c:crosses val="autoZero"/>
         <c:crossBetween val="midCat"/>
       </c:valAx>
@@ -6686,7 +6784,7 @@
 </file>
 
 <file path=customXml/itemProps1.xml><?xml version="1.0" encoding="utf-8"?>
-<ds:datastoreItem xmlns:ds="http://schemas.openxmlformats.org/officeDocument/2006/customXml" ds:itemID="{ABE17639-BF12-471A-B493-EFB680D05454}">
+<ds:datastoreItem xmlns:ds="http://schemas.openxmlformats.org/officeDocument/2006/customXml" ds:itemID="{4BC50509-829B-46C5-B892-6163C310C317}">
   <ds:schemaRefs>
     <ds:schemaRef ds:uri="http://schemas.openxmlformats.org/officeDocument/2006/bibliography"/>
   </ds:schemaRefs>

</xml_diff>